<commit_message>
more addititions to summary
</commit_message>
<xml_diff>
--- a/Starter_Code/School Summary Analysis.docx
+++ b/Starter_Code/School Summary Analysis.docx
@@ -17,7 +17,27 @@
     </w:p>
     <w:p>
       <w:r>
-        <w:t>After looking over the data a conclusion could be drawn that the less that is spent on a student the more successful the school could be. The bigger lesson we learned from this data set is that smaller schools are more successful.</w:t>
+        <w:t>After looking over the data a conclusion could be drawn that the less that is spent on a student the more successful the school could be</w:t>
+      </w:r>
+      <w:r>
+        <w:t xml:space="preserve">, this is due to schools that spend less than $585 </w:t>
+      </w:r>
+      <w:r>
+        <w:t>having</w:t>
+      </w:r>
+      <w:r>
+        <w:t xml:space="preserve"> an overall passing rate of 90%</w:t>
+      </w:r>
+      <w:proofErr w:type="gramStart"/>
+      <w:r>
+        <w:t xml:space="preserve">. </w:t>
+      </w:r>
+      <w:proofErr w:type="gramEnd"/>
+      <w:r>
+        <w:t>The bigger lesson we learned from this data set is that smaller schools are more successful</w:t>
+      </w:r>
+      <w:r>
+        <w:t xml:space="preserve"> with small and medium size school attaining a 90% passing rate charter also has a large advantage with an overall passing rate of 90% vs the 54% that district school achieved.</w:t>
       </w:r>
     </w:p>
     <w:p>
@@ -28,7 +48,15 @@
         <w:t xml:space="preserve"> the school types of</w:t>
       </w:r>
       <w:r>
-        <w:t xml:space="preserve"> charter vs district. Charter schools get more direct funding, and we need to establish the flow of money from the </w:t>
+        <w:t xml:space="preserve"> charter vs district</w:t>
+      </w:r>
+      <w:proofErr w:type="gramStart"/>
+      <w:r>
+        <w:t xml:space="preserve">. </w:t>
+      </w:r>
+      <w:proofErr w:type="gramEnd"/>
+      <w:r>
+        <w:t xml:space="preserve">Charter schools get more direct funding, and we need to establish the flow of money from the </w:t>
       </w:r>
       <w:r>
         <w:t>budget</w:t>
@@ -47,11 +75,20 @@
       </w:r>
       <w:r>
         <w:t xml:space="preserve">. </w:t>
+      </w:r>
+      <w:r>
+        <w:t xml:space="preserve">I would also like to conduct a larger study to see how the number of students per school translates, this could be done by getting more data on the number of teachers and support staff different schools have per student. </w:t>
       </w:r>
     </w:p>
     <w:p>
       <w:r>
-        <w:t>If you are looking for a school for your child, the best opportunity for them would be to select a medium to small charter school.</w:t>
+        <w:t xml:space="preserve">If you are looking for a school for your child, the best opportunity for them </w:t>
+      </w:r>
+      <w:r>
+        <w:t xml:space="preserve">based on our current data </w:t>
+      </w:r>
+      <w:r>
+        <w:t>would be to select a medium to small charter school.</w:t>
       </w:r>
     </w:p>
     <w:p/>

</xml_diff>